<commit_message>
intervencion en archivo doc
</commit_message>
<xml_diff>
--- a/Sprint1_EQUIPO_VAJEF.docx
+++ b/Sprint1_EQUIPO_VAJEF.docx
@@ -68,7 +68,23 @@
           <w:sz w:val="26"/>
           <w:szCs w:val="26"/>
         </w:rPr>
-        <w:t>TEAM VAJEF</w:t>
+        <w:t>TEAM</w:t>
+      </w:r>
+      <w:r>
+        <w:rPr>
+          <w:rFonts w:ascii="Arial" w:eastAsia="Arial" w:hAnsi="Arial" w:cs="Arial"/>
+          <w:sz w:val="26"/>
+          <w:szCs w:val="26"/>
+        </w:rPr>
+        <w:t xml:space="preserve"> -</w:t>
+      </w:r>
+      <w:r>
+        <w:rPr>
+          <w:rFonts w:ascii="Arial" w:eastAsia="Arial" w:hAnsi="Arial" w:cs="Arial"/>
+          <w:sz w:val="26"/>
+          <w:szCs w:val="26"/>
+        </w:rPr>
+        <w:t xml:space="preserve"> VAJEF</w:t>
       </w:r>
     </w:p>
     <w:p>

</xml_diff>

<commit_message>
Agregando doc e interviniendo
</commit_message>
<xml_diff>
--- a/Sprint1_EQUIPO_VAJEF.docx
+++ b/Sprint1_EQUIPO_VAJEF.docx
@@ -77,6 +77,14 @@
           <w:szCs w:val="26"/>
         </w:rPr>
         <w:t xml:space="preserve"> -</w:t>
+      </w:r>
+      <w:r>
+        <w:rPr>
+          <w:rFonts w:ascii="Arial" w:eastAsia="Arial" w:hAnsi="Arial" w:cs="Arial"/>
+          <w:sz w:val="26"/>
+          <w:szCs w:val="26"/>
+        </w:rPr>
+        <w:t>-</w:t>
       </w:r>
       <w:r>
         <w:rPr>

</xml_diff>